<commit_message>
Results different from last ver
</commit_message>
<xml_diff>
--- a/documents/Laporan TA.docx
+++ b/documents/Laporan TA.docx
@@ -3765,27 +3765,14 @@
       <w:r>
         <w:t xml:space="preserve">Gambar </w:t>
       </w:r>
-      <w:r>
-        <w:fldChar w:fldCharType="begin"/>
-      </w:r>
-      <w:r>
-        <w:instrText xml:space="preserve"> SEQ Gambar \* ARABIC </w:instrText>
-      </w:r>
-      <w:r>
-        <w:fldChar w:fldCharType="separate"/>
-      </w:r>
-      <w:r>
-        <w:rPr>
-          <w:noProof/>
-        </w:rPr>
-        <w:t>1</w:t>
-      </w:r>
-      <w:r>
-        <w:rPr>
-          <w:noProof/>
-        </w:rPr>
-        <w:fldChar w:fldCharType="end"/>
-      </w:r>
+      <w:fldSimple w:instr=" SEQ Gambar \* ARABIC ">
+        <w:r>
+          <w:rPr>
+            <w:noProof/>
+          </w:rPr>
+          <w:t>1</w:t>
+        </w:r>
+      </w:fldSimple>
       <w:r>
         <w:rPr>
           <w:b w:val="0"/>
@@ -6618,27 +6605,14 @@
       <w:r>
         <w:t xml:space="preserve">Gambar </w:t>
       </w:r>
-      <w:r>
-        <w:fldChar w:fldCharType="begin"/>
-      </w:r>
-      <w:r>
-        <w:instrText xml:space="preserve"> SEQ Gambar \* ARABIC </w:instrText>
-      </w:r>
-      <w:r>
-        <w:fldChar w:fldCharType="separate"/>
-      </w:r>
-      <w:r>
-        <w:rPr>
-          <w:noProof/>
-        </w:rPr>
-        <w:t>3</w:t>
-      </w:r>
-      <w:r>
-        <w:rPr>
-          <w:noProof/>
-        </w:rPr>
-        <w:fldChar w:fldCharType="end"/>
-      </w:r>
+      <w:fldSimple w:instr=" SEQ Gambar \* ARABIC ">
+        <w:r>
+          <w:rPr>
+            <w:noProof/>
+          </w:rPr>
+          <w:t>3</w:t>
+        </w:r>
+      </w:fldSimple>
       <w:r>
         <w:rPr>
           <w:b w:val="0"/>
@@ -6906,27 +6880,14 @@
       <w:r>
         <w:t xml:space="preserve">Gambar </w:t>
       </w:r>
-      <w:r>
-        <w:fldChar w:fldCharType="begin"/>
-      </w:r>
-      <w:r>
-        <w:instrText xml:space="preserve"> SEQ Gambar \* ARABIC </w:instrText>
-      </w:r>
-      <w:r>
-        <w:fldChar w:fldCharType="separate"/>
-      </w:r>
-      <w:r>
-        <w:rPr>
-          <w:noProof/>
-        </w:rPr>
-        <w:t>4</w:t>
-      </w:r>
-      <w:r>
-        <w:rPr>
-          <w:noProof/>
-        </w:rPr>
-        <w:fldChar w:fldCharType="end"/>
-      </w:r>
+      <w:fldSimple w:instr=" SEQ Gambar \* ARABIC ">
+        <w:r>
+          <w:rPr>
+            <w:noProof/>
+          </w:rPr>
+          <w:t>4</w:t>
+        </w:r>
+      </w:fldSimple>
       <w:r>
         <w:rPr>
           <w:b w:val="0"/>
@@ -7609,27 +7570,14 @@
       <w:r>
         <w:t xml:space="preserve">Gambar </w:t>
       </w:r>
-      <w:r>
-        <w:fldChar w:fldCharType="begin"/>
-      </w:r>
-      <w:r>
-        <w:instrText xml:space="preserve"> SEQ Gambar \* ARABIC </w:instrText>
-      </w:r>
-      <w:r>
-        <w:fldChar w:fldCharType="separate"/>
-      </w:r>
-      <w:r>
-        <w:rPr>
-          <w:noProof/>
-        </w:rPr>
-        <w:t>5</w:t>
-      </w:r>
-      <w:r>
-        <w:rPr>
-          <w:noProof/>
-        </w:rPr>
-        <w:fldChar w:fldCharType="end"/>
-      </w:r>
+      <w:fldSimple w:instr=" SEQ Gambar \* ARABIC ">
+        <w:r>
+          <w:rPr>
+            <w:noProof/>
+          </w:rPr>
+          <w:t>5</w:t>
+        </w:r>
+      </w:fldSimple>
       <w:r>
         <w:rPr>
           <w:b w:val="0"/>
@@ -8148,27 +8096,14 @@
       <w:r>
         <w:t xml:space="preserve">Tabel </w:t>
       </w:r>
-      <w:r>
-        <w:fldChar w:fldCharType="begin"/>
-      </w:r>
-      <w:r>
-        <w:instrText xml:space="preserve"> SEQ Tabel \* ARABIC </w:instrText>
-      </w:r>
-      <w:r>
-        <w:fldChar w:fldCharType="separate"/>
-      </w:r>
-      <w:r>
-        <w:rPr>
-          <w:noProof/>
-        </w:rPr>
-        <w:t>1</w:t>
-      </w:r>
-      <w:r>
-        <w:rPr>
-          <w:noProof/>
-        </w:rPr>
-        <w:fldChar w:fldCharType="end"/>
-      </w:r>
+      <w:fldSimple w:instr=" SEQ Tabel \* ARABIC ">
+        <w:r>
+          <w:rPr>
+            <w:noProof/>
+          </w:rPr>
+          <w:t>1</w:t>
+        </w:r>
+      </w:fldSimple>
       <w:r>
         <w:rPr>
           <w:b w:val="0"/>
@@ -8888,27 +8823,14 @@
       <w:r>
         <w:t xml:space="preserve">Tabel </w:t>
       </w:r>
-      <w:r>
-        <w:fldChar w:fldCharType="begin"/>
-      </w:r>
-      <w:r>
-        <w:instrText xml:space="preserve"> SEQ Tabel \* ARABIC </w:instrText>
-      </w:r>
-      <w:r>
-        <w:fldChar w:fldCharType="separate"/>
-      </w:r>
-      <w:r>
-        <w:rPr>
-          <w:noProof/>
-        </w:rPr>
-        <w:t>2</w:t>
-      </w:r>
-      <w:r>
-        <w:rPr>
-          <w:noProof/>
-        </w:rPr>
-        <w:fldChar w:fldCharType="end"/>
-      </w:r>
+      <w:fldSimple w:instr=" SEQ Tabel \* ARABIC ">
+        <w:r>
+          <w:rPr>
+            <w:noProof/>
+          </w:rPr>
+          <w:t>2</w:t>
+        </w:r>
+      </w:fldSimple>
       <w:r>
         <w:rPr>
           <w:b w:val="0"/>
@@ -11015,27 +10937,14 @@
       <w:r>
         <w:t xml:space="preserve">Tabel </w:t>
       </w:r>
-      <w:r>
-        <w:fldChar w:fldCharType="begin"/>
-      </w:r>
-      <w:r>
-        <w:instrText xml:space="preserve"> SEQ Tabel \* ARABIC </w:instrText>
-      </w:r>
-      <w:r>
-        <w:fldChar w:fldCharType="separate"/>
-      </w:r>
-      <w:r>
-        <w:rPr>
-          <w:noProof/>
-        </w:rPr>
-        <w:t>3</w:t>
-      </w:r>
-      <w:r>
-        <w:rPr>
-          <w:noProof/>
-        </w:rPr>
-        <w:fldChar w:fldCharType="end"/>
-      </w:r>
+      <w:fldSimple w:instr=" SEQ Tabel \* ARABIC ">
+        <w:r>
+          <w:rPr>
+            <w:noProof/>
+          </w:rPr>
+          <w:t>3</w:t>
+        </w:r>
+      </w:fldSimple>
       <w:r>
         <w:rPr>
           <w:b w:val="0"/>
@@ -11767,27 +11676,14 @@
       <w:r>
         <w:t xml:space="preserve">Gambar </w:t>
       </w:r>
-      <w:r>
-        <w:fldChar w:fldCharType="begin"/>
-      </w:r>
-      <w:r>
-        <w:instrText xml:space="preserve"> SEQ Gambar \* ARABIC </w:instrText>
-      </w:r>
-      <w:r>
-        <w:fldChar w:fldCharType="separate"/>
-      </w:r>
-      <w:r>
-        <w:rPr>
-          <w:noProof/>
-        </w:rPr>
-        <w:t>6</w:t>
-      </w:r>
-      <w:r>
-        <w:rPr>
-          <w:noProof/>
-        </w:rPr>
-        <w:fldChar w:fldCharType="end"/>
-      </w:r>
+      <w:fldSimple w:instr=" SEQ Gambar \* ARABIC ">
+        <w:r>
+          <w:rPr>
+            <w:noProof/>
+          </w:rPr>
+          <w:t>6</w:t>
+        </w:r>
+      </w:fldSimple>
       <w:r>
         <w:rPr>
           <w:b w:val="0"/>
@@ -13810,7 +13706,13 @@
               <w:rPr>
                 <w:color w:val="000000"/>
               </w:rPr>
-              <w:t>0.438</w:t>
+              <w:t>0.4</w:t>
+            </w:r>
+            <w:r>
+              <w:rPr>
+                <w:color w:val="000000"/>
+              </w:rPr>
+              <w:t>45</w:t>
             </w:r>
           </w:p>
           <w:p>
@@ -13826,6 +13728,12 @@
               </w:rPr>
               <w:t>0.43</w:t>
             </w:r>
+            <w:r>
+              <w:rPr>
+                <w:color w:val="000000"/>
+              </w:rPr>
+              <w:t>6</w:t>
+            </w:r>
           </w:p>
         </w:tc>
         <w:tc>
@@ -13844,7 +13752,13 @@
               <w:rPr>
                 <w:color w:val="000000"/>
               </w:rPr>
-              <w:t>0.438</w:t>
+              <w:t>0.4</w:t>
+            </w:r>
+            <w:r>
+              <w:rPr>
+                <w:color w:val="000000"/>
+              </w:rPr>
+              <w:t>45</w:t>
             </w:r>
           </w:p>
           <w:p>
@@ -13859,6 +13773,12 @@
                 <w:color w:val="000000"/>
               </w:rPr>
               <w:t>0.43</w:t>
+            </w:r>
+            <w:r>
+              <w:rPr>
+                <w:color w:val="000000"/>
+              </w:rPr>
+              <w:t>6</w:t>
             </w:r>
           </w:p>
         </w:tc>
@@ -13981,21 +13901,33 @@
               <w:rPr>
                 <w:color w:val="000000"/>
               </w:rPr>
-              <w:t>0.431</w:t>
-            </w:r>
-          </w:p>
-          <w:p>
-            <w:pPr>
-              <w:jc w:val="center"/>
-              <w:rPr>
-                <w:color w:val="000000"/>
-              </w:rPr>
-            </w:pPr>
-            <w:r>
-              <w:rPr>
-                <w:color w:val="000000"/>
-              </w:rPr>
-              <w:t>0.463</w:t>
+              <w:t>0.4</w:t>
+            </w:r>
+            <w:r>
+              <w:rPr>
+                <w:color w:val="000000"/>
+              </w:rPr>
+              <w:t>09</w:t>
+            </w:r>
+          </w:p>
+          <w:p>
+            <w:pPr>
+              <w:jc w:val="center"/>
+              <w:rPr>
+                <w:color w:val="000000"/>
+              </w:rPr>
+            </w:pPr>
+            <w:r>
+              <w:rPr>
+                <w:color w:val="000000"/>
+              </w:rPr>
+              <w:t>0.4</w:t>
+            </w:r>
+            <w:r>
+              <w:rPr>
+                <w:color w:val="000000"/>
+              </w:rPr>
+              <w:t>42</w:t>
             </w:r>
           </w:p>
         </w:tc>
@@ -14029,7 +13961,13 @@
               <w:rPr>
                 <w:color w:val="000000"/>
               </w:rPr>
-              <w:t>0.45</w:t>
+              <w:t>0.4</w:t>
+            </w:r>
+            <w:r>
+              <w:rPr>
+                <w:color w:val="000000"/>
+              </w:rPr>
+              <w:t>49</w:t>
             </w:r>
           </w:p>
         </w:tc>
@@ -14165,21 +14103,33 @@
               <w:rPr>
                 <w:color w:val="000000"/>
               </w:rPr>
-              <w:t>0.445</w:t>
-            </w:r>
-          </w:p>
-          <w:p>
-            <w:pPr>
-              <w:jc w:val="center"/>
-              <w:rPr>
-                <w:color w:val="000000"/>
-              </w:rPr>
-            </w:pPr>
-            <w:r>
-              <w:rPr>
-                <w:color w:val="000000"/>
-              </w:rPr>
-              <w:t>0.431</w:t>
+              <w:t>0.4</w:t>
+            </w:r>
+            <w:r>
+              <w:rPr>
+                <w:color w:val="000000"/>
+              </w:rPr>
+              <w:t>6</w:t>
+            </w:r>
+          </w:p>
+          <w:p>
+            <w:pPr>
+              <w:jc w:val="center"/>
+              <w:rPr>
+                <w:color w:val="000000"/>
+              </w:rPr>
+            </w:pPr>
+            <w:r>
+              <w:rPr>
+                <w:color w:val="000000"/>
+              </w:rPr>
+              <w:t>0.4</w:t>
+            </w:r>
+            <w:r>
+              <w:rPr>
+                <w:color w:val="000000"/>
+              </w:rPr>
+              <w:t>5</w:t>
             </w:r>
           </w:p>
         </w:tc>
@@ -14199,21 +14149,33 @@
               <w:rPr>
                 <w:color w:val="000000"/>
               </w:rPr>
-              <w:t>0.504</w:t>
-            </w:r>
-          </w:p>
-          <w:p>
-            <w:pPr>
-              <w:jc w:val="center"/>
-              <w:rPr>
-                <w:color w:val="000000"/>
-              </w:rPr>
-            </w:pPr>
-            <w:r>
-              <w:rPr>
-                <w:color w:val="000000"/>
-              </w:rPr>
-              <w:t>0.491</w:t>
+              <w:t>0.</w:t>
+            </w:r>
+            <w:r>
+              <w:rPr>
+                <w:color w:val="000000"/>
+              </w:rPr>
+              <w:t>46</w:t>
+            </w:r>
+          </w:p>
+          <w:p>
+            <w:pPr>
+              <w:jc w:val="center"/>
+              <w:rPr>
+                <w:color w:val="000000"/>
+              </w:rPr>
+            </w:pPr>
+            <w:r>
+              <w:rPr>
+                <w:color w:val="000000"/>
+              </w:rPr>
+              <w:t>0.</w:t>
+            </w:r>
+            <w:r>
+              <w:rPr>
+                <w:color w:val="000000"/>
+              </w:rPr>
+              <w:t>454</w:t>
             </w:r>
           </w:p>
         </w:tc>
@@ -14343,21 +14305,33 @@
               <w:rPr>
                 <w:color w:val="000000"/>
               </w:rPr>
-              <w:t>0.401</w:t>
-            </w:r>
-          </w:p>
-          <w:p>
-            <w:pPr>
-              <w:jc w:val="center"/>
-              <w:rPr>
-                <w:color w:val="000000"/>
-              </w:rPr>
-            </w:pPr>
-            <w:r>
-              <w:rPr>
-                <w:color w:val="000000"/>
-              </w:rPr>
-              <w:t>0.43</w:t>
+              <w:t>0.</w:t>
+            </w:r>
+            <w:r>
+              <w:rPr>
+                <w:color w:val="000000"/>
+              </w:rPr>
+              <w:t>38</w:t>
+            </w:r>
+          </w:p>
+          <w:p>
+            <w:pPr>
+              <w:jc w:val="center"/>
+              <w:rPr>
+                <w:color w:val="000000"/>
+              </w:rPr>
+            </w:pPr>
+            <w:r>
+              <w:rPr>
+                <w:color w:val="000000"/>
+              </w:rPr>
+              <w:t>0.</w:t>
+            </w:r>
+            <w:r>
+              <w:rPr>
+                <w:color w:val="000000"/>
+              </w:rPr>
+              <w:t>393</w:t>
             </w:r>
           </w:p>
         </w:tc>
@@ -14377,21 +14351,33 @@
               <w:rPr>
                 <w:color w:val="000000"/>
               </w:rPr>
-              <w:t>0.467</w:t>
-            </w:r>
-          </w:p>
-          <w:p>
-            <w:pPr>
-              <w:jc w:val="center"/>
-              <w:rPr>
-                <w:color w:val="000000"/>
-              </w:rPr>
-            </w:pPr>
-            <w:r>
-              <w:rPr>
-                <w:color w:val="000000"/>
-              </w:rPr>
-              <w:t>0.472</w:t>
+              <w:t>0.4</w:t>
+            </w:r>
+            <w:r>
+              <w:rPr>
+                <w:color w:val="000000"/>
+              </w:rPr>
+              <w:t>53</w:t>
+            </w:r>
+          </w:p>
+          <w:p>
+            <w:pPr>
+              <w:jc w:val="center"/>
+              <w:rPr>
+                <w:color w:val="000000"/>
+              </w:rPr>
+            </w:pPr>
+            <w:r>
+              <w:rPr>
+                <w:color w:val="000000"/>
+              </w:rPr>
+              <w:t>0.4</w:t>
+            </w:r>
+            <w:r>
+              <w:rPr>
+                <w:color w:val="000000"/>
+              </w:rPr>
+              <w:t>48</w:t>
             </w:r>
           </w:p>
         </w:tc>
@@ -14520,21 +14506,33 @@
               <w:rPr>
                 <w:color w:val="000000"/>
               </w:rPr>
-              <w:t>0.815</w:t>
-            </w:r>
-          </w:p>
-          <w:p>
-            <w:pPr>
-              <w:jc w:val="center"/>
-              <w:rPr>
-                <w:color w:val="000000"/>
-              </w:rPr>
-            </w:pPr>
-            <w:r>
-              <w:rPr>
-                <w:color w:val="000000"/>
-              </w:rPr>
-              <w:t>0.814</w:t>
+              <w:t>0.81</w:t>
+            </w:r>
+            <w:r>
+              <w:rPr>
+                <w:color w:val="000000"/>
+              </w:rPr>
+              <w:t>9</w:t>
+            </w:r>
+          </w:p>
+          <w:p>
+            <w:pPr>
+              <w:jc w:val="center"/>
+              <w:rPr>
+                <w:color w:val="000000"/>
+              </w:rPr>
+            </w:pPr>
+            <w:r>
+              <w:rPr>
+                <w:color w:val="000000"/>
+              </w:rPr>
+              <w:t>0.81</w:t>
+            </w:r>
+            <w:r>
+              <w:rPr>
+                <w:color w:val="000000"/>
+              </w:rPr>
+              <w:t>7</w:t>
             </w:r>
           </w:p>
         </w:tc>
@@ -14568,7 +14566,13 @@
               <w:rPr>
                 <w:color w:val="000000"/>
               </w:rPr>
-              <w:t>0.836</w:t>
+              <w:t>0.83</w:t>
+            </w:r>
+            <w:r>
+              <w:rPr>
+                <w:color w:val="000000"/>
+              </w:rPr>
+              <w:t>5</w:t>
             </w:r>
           </w:p>
         </w:tc>
@@ -14691,21 +14695,33 @@
               <w:rPr>
                 <w:color w:val="000000"/>
               </w:rPr>
-              <w:t>0.735</w:t>
-            </w:r>
-          </w:p>
-          <w:p>
-            <w:pPr>
-              <w:jc w:val="center"/>
-              <w:rPr>
-                <w:color w:val="000000"/>
-              </w:rPr>
-            </w:pPr>
-            <w:r>
-              <w:rPr>
-                <w:color w:val="000000"/>
-              </w:rPr>
-              <w:t>0.732</w:t>
+              <w:t>0.73</w:t>
+            </w:r>
+            <w:r>
+              <w:rPr>
+                <w:color w:val="000000"/>
+              </w:rPr>
+              <w:t>2</w:t>
+            </w:r>
+          </w:p>
+          <w:p>
+            <w:pPr>
+              <w:jc w:val="center"/>
+              <w:rPr>
+                <w:color w:val="000000"/>
+              </w:rPr>
+            </w:pPr>
+            <w:r>
+              <w:rPr>
+                <w:color w:val="000000"/>
+              </w:rPr>
+              <w:t>0.73</w:t>
+            </w:r>
+            <w:r>
+              <w:rPr>
+                <w:color w:val="000000"/>
+              </w:rPr>
+              <w:t>7</w:t>
             </w:r>
           </w:p>
         </w:tc>
@@ -14725,21 +14741,33 @@
               <w:rPr>
                 <w:color w:val="000000"/>
               </w:rPr>
-              <w:t>0.795</w:t>
-            </w:r>
-          </w:p>
-          <w:p>
-            <w:pPr>
-              <w:jc w:val="center"/>
-              <w:rPr>
-                <w:color w:val="000000"/>
-              </w:rPr>
-            </w:pPr>
-            <w:r>
-              <w:rPr>
-                <w:color w:val="000000"/>
-              </w:rPr>
-              <w:t>0.793</w:t>
+              <w:t>0.7</w:t>
+            </w:r>
+            <w:r>
+              <w:rPr>
+                <w:color w:val="000000"/>
+              </w:rPr>
+              <w:t>89</w:t>
+            </w:r>
+          </w:p>
+          <w:p>
+            <w:pPr>
+              <w:jc w:val="center"/>
+              <w:rPr>
+                <w:color w:val="000000"/>
+              </w:rPr>
+            </w:pPr>
+            <w:r>
+              <w:rPr>
+                <w:color w:val="000000"/>
+              </w:rPr>
+              <w:t>0.7</w:t>
+            </w:r>
+            <w:r>
+              <w:rPr>
+                <w:color w:val="000000"/>
+              </w:rPr>
+              <w:t>86</w:t>
             </w:r>
           </w:p>
         </w:tc>
@@ -14889,7 +14917,13 @@
               <w:rPr>
                 <w:color w:val="000000"/>
               </w:rPr>
-              <w:t>0.825</w:t>
+              <w:t>0.82</w:t>
+            </w:r>
+            <w:r>
+              <w:rPr>
+                <w:color w:val="000000"/>
+              </w:rPr>
+              <w:t>4</w:t>
             </w:r>
           </w:p>
         </w:tc>
@@ -14909,21 +14943,33 @@
               <w:rPr>
                 <w:color w:val="000000"/>
               </w:rPr>
-              <w:t>0.846</w:t>
-            </w:r>
-          </w:p>
-          <w:p>
-            <w:pPr>
-              <w:jc w:val="center"/>
-              <w:rPr>
-                <w:color w:val="000000"/>
-              </w:rPr>
-            </w:pPr>
-            <w:r>
-              <w:rPr>
-                <w:color w:val="000000"/>
-              </w:rPr>
-              <w:t>0.846</w:t>
+              <w:t>0.8</w:t>
+            </w:r>
+            <w:r>
+              <w:rPr>
+                <w:color w:val="000000"/>
+              </w:rPr>
+              <w:t>15</w:t>
+            </w:r>
+          </w:p>
+          <w:p>
+            <w:pPr>
+              <w:jc w:val="center"/>
+              <w:rPr>
+                <w:color w:val="000000"/>
+              </w:rPr>
+            </w:pPr>
+            <w:r>
+              <w:rPr>
+                <w:color w:val="000000"/>
+              </w:rPr>
+              <w:t>0.8</w:t>
+            </w:r>
+            <w:r>
+              <w:rPr>
+                <w:color w:val="000000"/>
+              </w:rPr>
+              <w:t>13</w:t>
             </w:r>
           </w:p>
         </w:tc>
@@ -15120,27 +15166,14 @@
       <w:r>
         <w:t xml:space="preserve">Tabel </w:t>
       </w:r>
-      <w:r>
-        <w:fldChar w:fldCharType="begin"/>
-      </w:r>
-      <w:r>
-        <w:instrText xml:space="preserve"> SEQ Tabel \* ARABIC </w:instrText>
-      </w:r>
-      <w:r>
-        <w:fldChar w:fldCharType="separate"/>
-      </w:r>
-      <w:r>
-        <w:rPr>
-          <w:noProof/>
-        </w:rPr>
-        <w:t>4</w:t>
-      </w:r>
-      <w:r>
-        <w:rPr>
-          <w:noProof/>
-        </w:rPr>
-        <w:fldChar w:fldCharType="end"/>
-      </w:r>
+      <w:fldSimple w:instr=" SEQ Tabel \* ARABIC ">
+        <w:r>
+          <w:rPr>
+            <w:noProof/>
+          </w:rPr>
+          <w:t>4</w:t>
+        </w:r>
+      </w:fldSimple>
       <w:r>
         <w:t xml:space="preserve"> </w:t>
       </w:r>
@@ -16171,27 +16204,14 @@
       <w:r>
         <w:t xml:space="preserve">Tabel </w:t>
       </w:r>
-      <w:r>
-        <w:fldChar w:fldCharType="begin"/>
-      </w:r>
-      <w:r>
-        <w:instrText xml:space="preserve"> SEQ Tabel \* ARABIC </w:instrText>
-      </w:r>
-      <w:r>
-        <w:fldChar w:fldCharType="separate"/>
-      </w:r>
-      <w:r>
-        <w:rPr>
-          <w:noProof/>
-        </w:rPr>
-        <w:t>5</w:t>
-      </w:r>
-      <w:r>
-        <w:rPr>
-          <w:noProof/>
-        </w:rPr>
-        <w:fldChar w:fldCharType="end"/>
-      </w:r>
+      <w:fldSimple w:instr=" SEQ Tabel \* ARABIC ">
+        <w:r>
+          <w:rPr>
+            <w:noProof/>
+          </w:rPr>
+          <w:t>5</w:t>
+        </w:r>
+      </w:fldSimple>
       <w:r>
         <w:rPr>
           <w:b w:val="0"/>
@@ -16415,27 +16435,14 @@
       <w:r>
         <w:t xml:space="preserve">Tabel </w:t>
       </w:r>
-      <w:r>
-        <w:fldChar w:fldCharType="begin"/>
-      </w:r>
-      <w:r>
-        <w:instrText xml:space="preserve"> SEQ Tabel \* ARABIC </w:instrText>
-      </w:r>
-      <w:r>
-        <w:fldChar w:fldCharType="separate"/>
-      </w:r>
-      <w:r>
-        <w:rPr>
-          <w:noProof/>
-        </w:rPr>
-        <w:t>6</w:t>
-      </w:r>
-      <w:r>
-        <w:rPr>
-          <w:noProof/>
-        </w:rPr>
-        <w:fldChar w:fldCharType="end"/>
-      </w:r>
+      <w:fldSimple w:instr=" SEQ Tabel \* ARABIC ">
+        <w:r>
+          <w:rPr>
+            <w:noProof/>
+          </w:rPr>
+          <w:t>6</w:t>
+        </w:r>
+      </w:fldSimple>
       <w:r>
         <w:t xml:space="preserve"> </w:t>
       </w:r>
@@ -17826,10 +17833,7 @@
       <w:tab/>
     </w:r>
     <w:r>
-      <w:t>Februari</w:t>
-    </w:r>
-    <w:r>
-      <w:t xml:space="preserve"> </w:t>
+      <w:t xml:space="preserve">Februari </w:t>
     </w:r>
     <w:r>
       <w:t>- 2022</w:t>
@@ -18055,10 +18059,7 @@
       <w:tab/>
     </w:r>
     <w:r>
-      <w:t>Februari</w:t>
-    </w:r>
-    <w:r>
-      <w:t xml:space="preserve"> </w:t>
+      <w:t xml:space="preserve">Februari </w:t>
     </w:r>
     <w:r>
       <w:t>- 2022</w:t>

</xml_diff>

<commit_message>
Restored to ver Artefak Sidang
</commit_message>
<xml_diff>
--- a/documents/Laporan TA.docx
+++ b/documents/Laporan TA.docx
@@ -1540,7 +1540,28 @@
           <w:sz w:val="24"/>
           <w:szCs w:val="24"/>
         </w:rPr>
-        <w:t>3 Januari 2022</w:t>
+        <w:t>7</w:t>
+      </w:r>
+      <w:r>
+        <w:rPr>
+          <w:sz w:val="24"/>
+          <w:szCs w:val="24"/>
+        </w:rPr>
+        <w:t xml:space="preserve"> </w:t>
+      </w:r>
+      <w:r>
+        <w:rPr>
+          <w:sz w:val="24"/>
+          <w:szCs w:val="24"/>
+        </w:rPr>
+        <w:t>Februari</w:t>
+      </w:r>
+      <w:r>
+        <w:rPr>
+          <w:sz w:val="24"/>
+          <w:szCs w:val="24"/>
+        </w:rPr>
+        <w:t xml:space="preserve"> 2022</w:t>
       </w:r>
     </w:p>
     <w:p>
@@ -13706,13 +13727,7 @@
               <w:rPr>
                 <w:color w:val="000000"/>
               </w:rPr>
-              <w:t>0.4</w:t>
-            </w:r>
-            <w:r>
-              <w:rPr>
-                <w:color w:val="000000"/>
-              </w:rPr>
-              <w:t>45</w:t>
+              <w:t>0.438</w:t>
             </w:r>
           </w:p>
           <w:p>
@@ -13728,12 +13743,6 @@
               </w:rPr>
               <w:t>0.43</w:t>
             </w:r>
-            <w:r>
-              <w:rPr>
-                <w:color w:val="000000"/>
-              </w:rPr>
-              <w:t>6</w:t>
-            </w:r>
           </w:p>
         </w:tc>
         <w:tc>
@@ -13752,13 +13761,7 @@
               <w:rPr>
                 <w:color w:val="000000"/>
               </w:rPr>
-              <w:t>0.4</w:t>
-            </w:r>
-            <w:r>
-              <w:rPr>
-                <w:color w:val="000000"/>
-              </w:rPr>
-              <w:t>45</w:t>
+              <w:t>0.438</w:t>
             </w:r>
           </w:p>
           <w:p>
@@ -13773,12 +13776,6 @@
                 <w:color w:val="000000"/>
               </w:rPr>
               <w:t>0.43</w:t>
-            </w:r>
-            <w:r>
-              <w:rPr>
-                <w:color w:val="000000"/>
-              </w:rPr>
-              <w:t>6</w:t>
             </w:r>
           </w:p>
         </w:tc>
@@ -13901,33 +13898,21 @@
               <w:rPr>
                 <w:color w:val="000000"/>
               </w:rPr>
-              <w:t>0.4</w:t>
-            </w:r>
-            <w:r>
-              <w:rPr>
-                <w:color w:val="000000"/>
-              </w:rPr>
-              <w:t>09</w:t>
-            </w:r>
-          </w:p>
-          <w:p>
-            <w:pPr>
-              <w:jc w:val="center"/>
-              <w:rPr>
-                <w:color w:val="000000"/>
-              </w:rPr>
-            </w:pPr>
-            <w:r>
-              <w:rPr>
-                <w:color w:val="000000"/>
-              </w:rPr>
-              <w:t>0.4</w:t>
-            </w:r>
-            <w:r>
-              <w:rPr>
-                <w:color w:val="000000"/>
-              </w:rPr>
-              <w:t>42</w:t>
+              <w:t>0.431</w:t>
+            </w:r>
+          </w:p>
+          <w:p>
+            <w:pPr>
+              <w:jc w:val="center"/>
+              <w:rPr>
+                <w:color w:val="000000"/>
+              </w:rPr>
+            </w:pPr>
+            <w:r>
+              <w:rPr>
+                <w:color w:val="000000"/>
+              </w:rPr>
+              <w:t>0.463</w:t>
             </w:r>
           </w:p>
         </w:tc>
@@ -13961,13 +13946,7 @@
               <w:rPr>
                 <w:color w:val="000000"/>
               </w:rPr>
-              <w:t>0.4</w:t>
-            </w:r>
-            <w:r>
-              <w:rPr>
-                <w:color w:val="000000"/>
-              </w:rPr>
-              <w:t>49</w:t>
+              <w:t>0.45</w:t>
             </w:r>
           </w:p>
         </w:tc>
@@ -14103,33 +14082,21 @@
               <w:rPr>
                 <w:color w:val="000000"/>
               </w:rPr>
-              <w:t>0.4</w:t>
-            </w:r>
-            <w:r>
-              <w:rPr>
-                <w:color w:val="000000"/>
-              </w:rPr>
-              <w:t>6</w:t>
-            </w:r>
-          </w:p>
-          <w:p>
-            <w:pPr>
-              <w:jc w:val="center"/>
-              <w:rPr>
-                <w:color w:val="000000"/>
-              </w:rPr>
-            </w:pPr>
-            <w:r>
-              <w:rPr>
-                <w:color w:val="000000"/>
-              </w:rPr>
-              <w:t>0.4</w:t>
-            </w:r>
-            <w:r>
-              <w:rPr>
-                <w:color w:val="000000"/>
-              </w:rPr>
-              <w:t>5</w:t>
+              <w:t>0.445</w:t>
+            </w:r>
+          </w:p>
+          <w:p>
+            <w:pPr>
+              <w:jc w:val="center"/>
+              <w:rPr>
+                <w:color w:val="000000"/>
+              </w:rPr>
+            </w:pPr>
+            <w:r>
+              <w:rPr>
+                <w:color w:val="000000"/>
+              </w:rPr>
+              <w:t>0.431</w:t>
             </w:r>
           </w:p>
         </w:tc>
@@ -14149,33 +14116,21 @@
               <w:rPr>
                 <w:color w:val="000000"/>
               </w:rPr>
-              <w:t>0.</w:t>
-            </w:r>
-            <w:r>
-              <w:rPr>
-                <w:color w:val="000000"/>
-              </w:rPr>
-              <w:t>46</w:t>
-            </w:r>
-          </w:p>
-          <w:p>
-            <w:pPr>
-              <w:jc w:val="center"/>
-              <w:rPr>
-                <w:color w:val="000000"/>
-              </w:rPr>
-            </w:pPr>
-            <w:r>
-              <w:rPr>
-                <w:color w:val="000000"/>
-              </w:rPr>
-              <w:t>0.</w:t>
-            </w:r>
-            <w:r>
-              <w:rPr>
-                <w:color w:val="000000"/>
-              </w:rPr>
-              <w:t>454</w:t>
+              <w:t>0.504</w:t>
+            </w:r>
+          </w:p>
+          <w:p>
+            <w:pPr>
+              <w:jc w:val="center"/>
+              <w:rPr>
+                <w:color w:val="000000"/>
+              </w:rPr>
+            </w:pPr>
+            <w:r>
+              <w:rPr>
+                <w:color w:val="000000"/>
+              </w:rPr>
+              <w:t>0.491</w:t>
             </w:r>
           </w:p>
         </w:tc>
@@ -14305,33 +14260,21 @@
               <w:rPr>
                 <w:color w:val="000000"/>
               </w:rPr>
-              <w:t>0.</w:t>
-            </w:r>
-            <w:r>
-              <w:rPr>
-                <w:color w:val="000000"/>
-              </w:rPr>
-              <w:t>38</w:t>
-            </w:r>
-          </w:p>
-          <w:p>
-            <w:pPr>
-              <w:jc w:val="center"/>
-              <w:rPr>
-                <w:color w:val="000000"/>
-              </w:rPr>
-            </w:pPr>
-            <w:r>
-              <w:rPr>
-                <w:color w:val="000000"/>
-              </w:rPr>
-              <w:t>0.</w:t>
-            </w:r>
-            <w:r>
-              <w:rPr>
-                <w:color w:val="000000"/>
-              </w:rPr>
-              <w:t>393</w:t>
+              <w:t>0.401</w:t>
+            </w:r>
+          </w:p>
+          <w:p>
+            <w:pPr>
+              <w:jc w:val="center"/>
+              <w:rPr>
+                <w:color w:val="000000"/>
+              </w:rPr>
+            </w:pPr>
+            <w:r>
+              <w:rPr>
+                <w:color w:val="000000"/>
+              </w:rPr>
+              <w:t>0.43</w:t>
             </w:r>
           </w:p>
         </w:tc>
@@ -14351,33 +14294,21 @@
               <w:rPr>
                 <w:color w:val="000000"/>
               </w:rPr>
-              <w:t>0.4</w:t>
-            </w:r>
-            <w:r>
-              <w:rPr>
-                <w:color w:val="000000"/>
-              </w:rPr>
-              <w:t>53</w:t>
-            </w:r>
-          </w:p>
-          <w:p>
-            <w:pPr>
-              <w:jc w:val="center"/>
-              <w:rPr>
-                <w:color w:val="000000"/>
-              </w:rPr>
-            </w:pPr>
-            <w:r>
-              <w:rPr>
-                <w:color w:val="000000"/>
-              </w:rPr>
-              <w:t>0.4</w:t>
-            </w:r>
-            <w:r>
-              <w:rPr>
-                <w:color w:val="000000"/>
-              </w:rPr>
-              <w:t>48</w:t>
+              <w:t>0.467</w:t>
+            </w:r>
+          </w:p>
+          <w:p>
+            <w:pPr>
+              <w:jc w:val="center"/>
+              <w:rPr>
+                <w:color w:val="000000"/>
+              </w:rPr>
+            </w:pPr>
+            <w:r>
+              <w:rPr>
+                <w:color w:val="000000"/>
+              </w:rPr>
+              <w:t>0.472</w:t>
             </w:r>
           </w:p>
         </w:tc>
@@ -14506,33 +14437,21 @@
               <w:rPr>
                 <w:color w:val="000000"/>
               </w:rPr>
-              <w:t>0.81</w:t>
-            </w:r>
-            <w:r>
-              <w:rPr>
-                <w:color w:val="000000"/>
-              </w:rPr>
-              <w:t>9</w:t>
-            </w:r>
-          </w:p>
-          <w:p>
-            <w:pPr>
-              <w:jc w:val="center"/>
-              <w:rPr>
-                <w:color w:val="000000"/>
-              </w:rPr>
-            </w:pPr>
-            <w:r>
-              <w:rPr>
-                <w:color w:val="000000"/>
-              </w:rPr>
-              <w:t>0.81</w:t>
-            </w:r>
-            <w:r>
-              <w:rPr>
-                <w:color w:val="000000"/>
-              </w:rPr>
-              <w:t>7</w:t>
+              <w:t>0.815</w:t>
+            </w:r>
+          </w:p>
+          <w:p>
+            <w:pPr>
+              <w:jc w:val="center"/>
+              <w:rPr>
+                <w:color w:val="000000"/>
+              </w:rPr>
+            </w:pPr>
+            <w:r>
+              <w:rPr>
+                <w:color w:val="000000"/>
+              </w:rPr>
+              <w:t>0.814</w:t>
             </w:r>
           </w:p>
         </w:tc>
@@ -14566,13 +14485,7 @@
               <w:rPr>
                 <w:color w:val="000000"/>
               </w:rPr>
-              <w:t>0.83</w:t>
-            </w:r>
-            <w:r>
-              <w:rPr>
-                <w:color w:val="000000"/>
-              </w:rPr>
-              <w:t>5</w:t>
+              <w:t>0.836</w:t>
             </w:r>
           </w:p>
         </w:tc>
@@ -14695,33 +14608,21 @@
               <w:rPr>
                 <w:color w:val="000000"/>
               </w:rPr>
-              <w:t>0.73</w:t>
-            </w:r>
-            <w:r>
-              <w:rPr>
-                <w:color w:val="000000"/>
-              </w:rPr>
-              <w:t>2</w:t>
-            </w:r>
-          </w:p>
-          <w:p>
-            <w:pPr>
-              <w:jc w:val="center"/>
-              <w:rPr>
-                <w:color w:val="000000"/>
-              </w:rPr>
-            </w:pPr>
-            <w:r>
-              <w:rPr>
-                <w:color w:val="000000"/>
-              </w:rPr>
-              <w:t>0.73</w:t>
-            </w:r>
-            <w:r>
-              <w:rPr>
-                <w:color w:val="000000"/>
-              </w:rPr>
-              <w:t>7</w:t>
+              <w:t>0.735</w:t>
+            </w:r>
+          </w:p>
+          <w:p>
+            <w:pPr>
+              <w:jc w:val="center"/>
+              <w:rPr>
+                <w:color w:val="000000"/>
+              </w:rPr>
+            </w:pPr>
+            <w:r>
+              <w:rPr>
+                <w:color w:val="000000"/>
+              </w:rPr>
+              <w:t>0.732</w:t>
             </w:r>
           </w:p>
         </w:tc>
@@ -14741,33 +14642,21 @@
               <w:rPr>
                 <w:color w:val="000000"/>
               </w:rPr>
-              <w:t>0.7</w:t>
-            </w:r>
-            <w:r>
-              <w:rPr>
-                <w:color w:val="000000"/>
-              </w:rPr>
-              <w:t>89</w:t>
-            </w:r>
-          </w:p>
-          <w:p>
-            <w:pPr>
-              <w:jc w:val="center"/>
-              <w:rPr>
-                <w:color w:val="000000"/>
-              </w:rPr>
-            </w:pPr>
-            <w:r>
-              <w:rPr>
-                <w:color w:val="000000"/>
-              </w:rPr>
-              <w:t>0.7</w:t>
-            </w:r>
-            <w:r>
-              <w:rPr>
-                <w:color w:val="000000"/>
-              </w:rPr>
-              <w:t>86</w:t>
+              <w:t>0.795</w:t>
+            </w:r>
+          </w:p>
+          <w:p>
+            <w:pPr>
+              <w:jc w:val="center"/>
+              <w:rPr>
+                <w:color w:val="000000"/>
+              </w:rPr>
+            </w:pPr>
+            <w:r>
+              <w:rPr>
+                <w:color w:val="000000"/>
+              </w:rPr>
+              <w:t>0.793</w:t>
             </w:r>
           </w:p>
         </w:tc>
@@ -14917,13 +14806,7 @@
               <w:rPr>
                 <w:color w:val="000000"/>
               </w:rPr>
-              <w:t>0.82</w:t>
-            </w:r>
-            <w:r>
-              <w:rPr>
-                <w:color w:val="000000"/>
-              </w:rPr>
-              <w:t>4</w:t>
+              <w:t>0.825</w:t>
             </w:r>
           </w:p>
         </w:tc>
@@ -14943,33 +14826,21 @@
               <w:rPr>
                 <w:color w:val="000000"/>
               </w:rPr>
-              <w:t>0.8</w:t>
-            </w:r>
-            <w:r>
-              <w:rPr>
-                <w:color w:val="000000"/>
-              </w:rPr>
-              <w:t>15</w:t>
-            </w:r>
-          </w:p>
-          <w:p>
-            <w:pPr>
-              <w:jc w:val="center"/>
-              <w:rPr>
-                <w:color w:val="000000"/>
-              </w:rPr>
-            </w:pPr>
-            <w:r>
-              <w:rPr>
-                <w:color w:val="000000"/>
-              </w:rPr>
-              <w:t>0.8</w:t>
-            </w:r>
-            <w:r>
-              <w:rPr>
-                <w:color w:val="000000"/>
-              </w:rPr>
-              <w:t>13</w:t>
+              <w:t>0.846</w:t>
+            </w:r>
+          </w:p>
+          <w:p>
+            <w:pPr>
+              <w:jc w:val="center"/>
+              <w:rPr>
+                <w:color w:val="000000"/>
+              </w:rPr>
+            </w:pPr>
+            <w:r>
+              <w:rPr>
+                <w:color w:val="000000"/>
+              </w:rPr>
+              <w:t>0.846</w:t>
             </w:r>
           </w:p>
         </w:tc>

</xml_diff>